<commit_message>
updated readme and change exe file name
</commit_message>
<xml_diff>
--- a/README-do-not-use-without-reading-this-document.docx
+++ b/README-do-not-use-without-reading-this-document.docx
@@ -47,8 +47,36 @@
           <w:szCs w:val="20"/>
         </w:rPr>
       </w:pPr>
-      <w:bookmarkStart w:id="0" w:name="_GoBack"/>
-      <w:bookmarkEnd w:id="0"/>
+    </w:p>
+    <w:p>
+      <w:pPr>
+        <w:spacing w:after="0"/>
+        <w:rPr>
+          <w:rFonts w:ascii="Arial" w:hAnsi="Arial" w:cs="Arial"/>
+          <w:b/>
+          <w:sz w:val="20"/>
+          <w:szCs w:val="20"/>
+        </w:rPr>
+      </w:pPr>
+      <w:r>
+        <w:rPr>
+          <w:rFonts w:ascii="Arial" w:hAnsi="Arial" w:cs="Arial"/>
+          <w:b/>
+          <w:sz w:val="20"/>
+          <w:szCs w:val="20"/>
+        </w:rPr>
+        <w:t>Description:</w:t>
+      </w:r>
+    </w:p>
+    <w:p>
+      <w:pPr>
+        <w:spacing w:after="0"/>
+        <w:rPr>
+          <w:rFonts w:ascii="Arial" w:hAnsi="Arial" w:cs="Arial"/>
+          <w:sz w:val="20"/>
+          <w:szCs w:val="20"/>
+        </w:rPr>
+      </w:pPr>
     </w:p>
     <w:p>
       <w:pPr>
@@ -303,7 +331,71 @@
           <w:sz w:val="20"/>
           <w:szCs w:val="20"/>
         </w:rPr>
-        <w:t>User should pay anything to any one for using this application, it available for free use. Please download for the following link</w:t>
+        <w:t xml:space="preserve">User should </w:t>
+      </w:r>
+      <w:r>
+        <w:rPr>
+          <w:rFonts w:ascii="Arial" w:hAnsi="Arial" w:cs="Arial"/>
+          <w:sz w:val="20"/>
+          <w:szCs w:val="20"/>
+        </w:rPr>
+        <w:t xml:space="preserve">not </w:t>
+      </w:r>
+      <w:r>
+        <w:rPr>
+          <w:rFonts w:ascii="Arial" w:hAnsi="Arial" w:cs="Arial"/>
+          <w:sz w:val="20"/>
+          <w:szCs w:val="20"/>
+        </w:rPr>
+        <w:t xml:space="preserve">pay anything to any one for using this application, it </w:t>
+      </w:r>
+      <w:r>
+        <w:rPr>
+          <w:rFonts w:ascii="Arial" w:hAnsi="Arial" w:cs="Arial"/>
+          <w:sz w:val="20"/>
+          <w:szCs w:val="20"/>
+        </w:rPr>
+        <w:t xml:space="preserve">is </w:t>
+      </w:r>
+      <w:r>
+        <w:rPr>
+          <w:rFonts w:ascii="Arial" w:hAnsi="Arial" w:cs="Arial"/>
+          <w:sz w:val="20"/>
+          <w:szCs w:val="20"/>
+        </w:rPr>
+        <w:t xml:space="preserve">available </w:t>
+      </w:r>
+      <w:r>
+        <w:rPr>
+          <w:rFonts w:ascii="Arial" w:hAnsi="Arial" w:cs="Arial"/>
+          <w:sz w:val="20"/>
+          <w:szCs w:val="20"/>
+        </w:rPr>
+        <w:t>for free use. Please download f</w:t>
+      </w:r>
+      <w:r>
+        <w:rPr>
+          <w:rFonts w:ascii="Arial" w:hAnsi="Arial" w:cs="Arial"/>
+          <w:sz w:val="20"/>
+          <w:szCs w:val="20"/>
+        </w:rPr>
+        <w:t>r</w:t>
+      </w:r>
+      <w:r>
+        <w:rPr>
+          <w:rFonts w:ascii="Arial" w:hAnsi="Arial" w:cs="Arial"/>
+          <w:sz w:val="20"/>
+          <w:szCs w:val="20"/>
+        </w:rPr>
+        <w:t>om</w:t>
+      </w:r>
+      <w:r>
+        <w:rPr>
+          <w:rFonts w:ascii="Arial" w:hAnsi="Arial" w:cs="Arial"/>
+          <w:sz w:val="20"/>
+          <w:szCs w:val="20"/>
+        </w:rPr>
+        <w:t xml:space="preserve"> the following link</w:t>
       </w:r>
     </w:p>
     <w:p>
@@ -341,7 +433,7 @@
             <w:sz w:val="20"/>
             <w:szCs w:val="20"/>
           </w:rPr>
-          <w:t>https://github.com/nileshgore25/vaxapppublic.git</w:t>
+          <w:t>https://github.com/nileshgore25/vaxapp_v2.0.git</w:t>
         </w:r>
       </w:hyperlink>
     </w:p>
@@ -400,11 +492,16 @@
           <w:sz w:val="20"/>
           <w:szCs w:val="20"/>
         </w:rPr>
-        <w:t>Procedure:</w:t>
-      </w:r>
-    </w:p>
-    <w:p>
-      <w:pPr>
+        <w:t>How to use?</w:t>
+      </w:r>
+    </w:p>
+    <w:p>
+      <w:pPr>
+        <w:pStyle w:val="ListParagraph"/>
+        <w:numPr>
+          <w:ilvl w:val="0"/>
+          <w:numId w:val="8"/>
+        </w:numPr>
         <w:spacing w:after="0"/>
         <w:rPr>
           <w:rFonts w:ascii="Arial" w:hAnsi="Arial" w:cs="Arial"/>
@@ -431,6 +528,11 @@
     </w:p>
     <w:p>
       <w:pPr>
+        <w:pStyle w:val="ListParagraph"/>
+        <w:numPr>
+          <w:ilvl w:val="0"/>
+          <w:numId w:val="8"/>
+        </w:numPr>
         <w:spacing w:after="0"/>
         <w:rPr>
           <w:rFonts w:ascii="Arial" w:hAnsi="Arial" w:cs="Arial"/>
@@ -449,84 +551,176 @@
     </w:p>
     <w:p>
       <w:pPr>
-        <w:spacing w:after="0"/>
-        <w:rPr>
-          <w:rFonts w:ascii="Arial" w:hAnsi="Arial" w:cs="Arial"/>
-          <w:sz w:val="20"/>
-          <w:szCs w:val="20"/>
-        </w:rPr>
-      </w:pPr>
-      <w:r>
-        <w:rPr>
-          <w:rFonts w:ascii="Arial" w:hAnsi="Arial" w:cs="Arial"/>
-          <w:sz w:val="20"/>
-          <w:szCs w:val="20"/>
-        </w:rPr>
-        <w:t>Navigate to this location: v</w:t>
-      </w:r>
-      <w:r>
-        <w:rPr>
-          <w:rFonts w:ascii="Arial" w:hAnsi="Arial" w:cs="Arial"/>
-          <w:sz w:val="20"/>
-          <w:szCs w:val="20"/>
-        </w:rPr>
-        <w:t>axapp</w:t>
-      </w:r>
-      <w:r>
-        <w:rPr>
-          <w:rFonts w:ascii="Arial" w:hAnsi="Arial" w:cs="Arial"/>
-          <w:sz w:val="20"/>
-          <w:szCs w:val="20"/>
-        </w:rPr>
-        <w:t xml:space="preserve"> &gt; </w:t>
-      </w:r>
-      <w:r>
-        <w:rPr>
-          <w:rFonts w:ascii="Arial" w:hAnsi="Arial" w:cs="Arial"/>
-          <w:sz w:val="20"/>
-          <w:szCs w:val="20"/>
-        </w:rPr>
-        <w:t>dist</w:t>
-      </w:r>
-    </w:p>
-    <w:p>
-      <w:pPr>
-        <w:spacing w:after="0"/>
-        <w:rPr>
-          <w:rFonts w:ascii="Arial" w:hAnsi="Arial" w:cs="Arial"/>
-          <w:sz w:val="20"/>
-          <w:szCs w:val="20"/>
-        </w:rPr>
-      </w:pPr>
-      <w:r>
-        <w:rPr>
-          <w:rFonts w:ascii="Arial" w:hAnsi="Arial" w:cs="Arial"/>
-          <w:sz w:val="20"/>
-          <w:szCs w:val="20"/>
-        </w:rPr>
-        <w:t>Under dist folder, you will see 2 files one “bell.mp3” another is “vaxapp.exe”</w:t>
-      </w:r>
-    </w:p>
-    <w:p>
-      <w:pPr>
-        <w:spacing w:after="0"/>
-        <w:rPr>
-          <w:rFonts w:ascii="Arial" w:hAnsi="Arial" w:cs="Arial"/>
-          <w:sz w:val="20"/>
-          <w:szCs w:val="20"/>
-        </w:rPr>
-      </w:pPr>
-      <w:r>
-        <w:rPr>
-          <w:rFonts w:ascii="Arial" w:hAnsi="Arial" w:cs="Arial"/>
-          <w:sz w:val="20"/>
-          <w:szCs w:val="20"/>
-        </w:rPr>
-        <w:t>Double click “vaxapp.exe” which will open a terminal window and follow the instructions there on the terminal</w:t>
-      </w:r>
-    </w:p>
-    <w:p>
-      <w:pPr>
+        <w:pStyle w:val="ListParagraph"/>
+        <w:numPr>
+          <w:ilvl w:val="0"/>
+          <w:numId w:val="8"/>
+        </w:numPr>
+        <w:spacing w:after="0"/>
+        <w:rPr>
+          <w:rFonts w:ascii="Arial" w:hAnsi="Arial" w:cs="Arial"/>
+          <w:sz w:val="20"/>
+          <w:szCs w:val="20"/>
+        </w:rPr>
+      </w:pPr>
+      <w:r>
+        <w:rPr>
+          <w:rFonts w:ascii="Arial" w:hAnsi="Arial" w:cs="Arial"/>
+          <w:sz w:val="20"/>
+          <w:szCs w:val="20"/>
+        </w:rPr>
+        <w:t>Navigate to this location: vaxapp</w:t>
+      </w:r>
+      <w:r>
+        <w:rPr>
+          <w:rFonts w:ascii="Arial" w:hAnsi="Arial" w:cs="Arial"/>
+          <w:sz w:val="20"/>
+          <w:szCs w:val="20"/>
+        </w:rPr>
+        <w:t>_v2.0</w:t>
+      </w:r>
+      <w:r>
+        <w:rPr>
+          <w:rFonts w:ascii="Arial" w:hAnsi="Arial" w:cs="Arial"/>
+          <w:sz w:val="20"/>
+          <w:szCs w:val="20"/>
+        </w:rPr>
+        <w:t xml:space="preserve"> &gt; dist</w:t>
+      </w:r>
+    </w:p>
+    <w:p>
+      <w:pPr>
+        <w:pStyle w:val="ListParagraph"/>
+        <w:numPr>
+          <w:ilvl w:val="0"/>
+          <w:numId w:val="8"/>
+        </w:numPr>
+        <w:spacing w:after="0"/>
+        <w:rPr>
+          <w:rFonts w:ascii="Arial" w:hAnsi="Arial" w:cs="Arial"/>
+          <w:sz w:val="20"/>
+          <w:szCs w:val="20"/>
+        </w:rPr>
+      </w:pPr>
+      <w:r>
+        <w:rPr>
+          <w:rFonts w:ascii="Arial" w:hAnsi="Arial" w:cs="Arial"/>
+          <w:sz w:val="20"/>
+          <w:szCs w:val="20"/>
+        </w:rPr>
+        <w:t xml:space="preserve">Under dist folder, you will see 2 files one </w:t>
+      </w:r>
+      <w:r>
+        <w:rPr>
+          <w:rFonts w:ascii="Arial" w:hAnsi="Arial" w:cs="Arial"/>
+          <w:sz w:val="20"/>
+          <w:szCs w:val="20"/>
+        </w:rPr>
+        <w:t xml:space="preserve">is </w:t>
+      </w:r>
+      <w:r>
+        <w:rPr>
+          <w:rFonts w:ascii="Arial" w:hAnsi="Arial" w:cs="Arial"/>
+          <w:sz w:val="20"/>
+          <w:szCs w:val="20"/>
+        </w:rPr>
+        <w:t>“bell.mp3” another is “</w:t>
+      </w:r>
+      <w:r>
+        <w:rPr>
+          <w:rFonts w:ascii="Arial" w:hAnsi="Arial" w:cs="Arial"/>
+          <w:sz w:val="20"/>
+          <w:szCs w:val="20"/>
+        </w:rPr>
+        <w:t>vaxapp_v2.0</w:t>
+      </w:r>
+      <w:r>
+        <w:rPr>
+          <w:rFonts w:ascii="Arial" w:hAnsi="Arial" w:cs="Arial"/>
+          <w:sz w:val="20"/>
+          <w:szCs w:val="20"/>
+        </w:rPr>
+        <w:t>.e</w:t>
+      </w:r>
+      <w:r>
+        <w:rPr>
+          <w:rFonts w:ascii="Arial" w:hAnsi="Arial" w:cs="Arial"/>
+          <w:sz w:val="20"/>
+          <w:szCs w:val="20"/>
+        </w:rPr>
+        <w:t>xe”</w:t>
+      </w:r>
+    </w:p>
+    <w:p>
+      <w:pPr>
+        <w:pStyle w:val="ListParagraph"/>
+        <w:numPr>
+          <w:ilvl w:val="0"/>
+          <w:numId w:val="8"/>
+        </w:numPr>
+        <w:spacing w:after="0"/>
+        <w:rPr>
+          <w:rFonts w:ascii="Arial" w:hAnsi="Arial" w:cs="Arial"/>
+          <w:sz w:val="20"/>
+          <w:szCs w:val="20"/>
+        </w:rPr>
+      </w:pPr>
+      <w:r>
+        <w:rPr>
+          <w:rFonts w:ascii="Arial" w:hAnsi="Arial" w:cs="Arial"/>
+          <w:sz w:val="20"/>
+          <w:szCs w:val="20"/>
+        </w:rPr>
+        <w:t>Double click “</w:t>
+      </w:r>
+      <w:r>
+        <w:rPr>
+          <w:rFonts w:ascii="Arial" w:hAnsi="Arial" w:cs="Arial"/>
+          <w:sz w:val="20"/>
+          <w:szCs w:val="20"/>
+        </w:rPr>
+        <w:t>vaxapp_v2.0</w:t>
+      </w:r>
+      <w:r>
+        <w:rPr>
+          <w:rFonts w:ascii="Arial" w:hAnsi="Arial" w:cs="Arial"/>
+          <w:sz w:val="20"/>
+          <w:szCs w:val="20"/>
+        </w:rPr>
+        <w:t xml:space="preserve">.exe” which will open a terminal window and </w:t>
+      </w:r>
+      <w:r>
+        <w:rPr>
+          <w:rFonts w:ascii="Arial" w:hAnsi="Arial" w:cs="Arial"/>
+          <w:sz w:val="20"/>
+          <w:szCs w:val="20"/>
+        </w:rPr>
+        <w:t xml:space="preserve">then </w:t>
+      </w:r>
+      <w:r>
+        <w:rPr>
+          <w:rFonts w:ascii="Arial" w:hAnsi="Arial" w:cs="Arial"/>
+          <w:sz w:val="20"/>
+          <w:szCs w:val="20"/>
+        </w:rPr>
+        <w:t>follow the instructions there on</w:t>
+      </w:r>
+      <w:r>
+        <w:rPr>
+          <w:rFonts w:ascii="Arial" w:hAnsi="Arial" w:cs="Arial"/>
+          <w:sz w:val="20"/>
+          <w:szCs w:val="20"/>
+        </w:rPr>
+        <w:t>.</w:t>
+      </w:r>
+    </w:p>
+    <w:p>
+      <w:pPr>
+        <w:pStyle w:val="ListParagraph"/>
+        <w:numPr>
+          <w:ilvl w:val="0"/>
+          <w:numId w:val="8"/>
+        </w:numPr>
         <w:spacing w:after="0"/>
         <w:rPr>
           <w:rFonts w:ascii="Arial" w:hAnsi="Arial" w:cs="Arial"/>
@@ -1134,6 +1328,7 @@
           <w:sz w:val="20"/>
           <w:szCs w:val="20"/>
         </w:rPr>
+        <w:lastRenderedPageBreak/>
         <w:t>3</w:t>
       </w:r>
       <w:r>
@@ -1188,7 +1383,6 @@
           <w:sz w:val="20"/>
           <w:szCs w:val="20"/>
         </w:rPr>
-        <w:lastRenderedPageBreak/>
         <w:t>6</w:t>
       </w:r>
       <w:r>
@@ -1641,13 +1835,15 @@
         <w:spacing w:after="0"/>
         <w:rPr>
           <w:rFonts w:ascii="Arial" w:hAnsi="Arial" w:cs="Arial"/>
-          <w:sz w:val="20"/>
-          <w:szCs w:val="20"/>
-        </w:rPr>
-      </w:pPr>
-      <w:r>
-        <w:rPr>
-          <w:rFonts w:ascii="Arial" w:hAnsi="Arial" w:cs="Arial"/>
+          <w:b/>
+          <w:sz w:val="20"/>
+          <w:szCs w:val="20"/>
+        </w:rPr>
+      </w:pPr>
+      <w:r>
+        <w:rPr>
+          <w:rFonts w:ascii="Arial" w:hAnsi="Arial" w:cs="Arial"/>
+          <w:b/>
           <w:sz w:val="20"/>
           <w:szCs w:val="20"/>
         </w:rPr>
@@ -2153,7 +2349,15 @@
           <w:sz w:val="20"/>
           <w:szCs w:val="20"/>
         </w:rPr>
-        <w:t>Which is 600.0 number of API calls every 5 minutes</w:t>
+        <w:t>Which is 600</w:t>
+      </w:r>
+      <w:r>
+        <w:rPr>
+          <w:rFonts w:ascii="Arial" w:hAnsi="Arial" w:cs="Arial"/>
+          <w:sz w:val="20"/>
+          <w:szCs w:val="20"/>
+        </w:rPr>
+        <w:t xml:space="preserve"> number of API calls every 5 minutes</w:t>
       </w:r>
     </w:p>
     <w:p>
@@ -2403,7 +2607,23 @@
           <w:sz w:val="20"/>
           <w:szCs w:val="20"/>
         </w:rPr>
-        <w:t xml:space="preserve">18+ age ANY dose-1 slots for 14-06-2021 are now available at the following </w:t>
+        <w:t>18+ age</w:t>
+      </w:r>
+      <w:r>
+        <w:rPr>
+          <w:rFonts w:ascii="Arial" w:hAnsi="Arial" w:cs="Arial"/>
+          <w:sz w:val="20"/>
+          <w:szCs w:val="20"/>
+        </w:rPr>
+        <w:t xml:space="preserve"> group</w:t>
+      </w:r>
+      <w:r>
+        <w:rPr>
+          <w:rFonts w:ascii="Arial" w:hAnsi="Arial" w:cs="Arial"/>
+          <w:sz w:val="20"/>
+          <w:szCs w:val="20"/>
+        </w:rPr>
+        <w:t xml:space="preserve"> ANY dose-1 slots are now available at the following </w:t>
       </w:r>
       <w:proofErr w:type="gramStart"/>
       <w:r>
@@ -2524,8 +2744,7 @@
           <w:sz w:val="20"/>
           <w:szCs w:val="20"/>
         </w:rPr>
-        <w:lastRenderedPageBreak/>
-        <w:t>1  Su</w:t>
+        <w:t>1  S</w:t>
       </w:r>
       <w:proofErr w:type="gramEnd"/>
       <w:r>
@@ -2534,6 +2753,14 @@
           <w:sz w:val="20"/>
           <w:szCs w:val="20"/>
         </w:rPr>
+        <w:t>*</w:t>
+      </w:r>
+      <w:r>
+        <w:rPr>
+          <w:rFonts w:ascii="Arial" w:hAnsi="Arial" w:cs="Arial"/>
+          <w:sz w:val="20"/>
+          <w:szCs w:val="20"/>
+        </w:rPr>
         <w:t xml:space="preserve">**a Hospital </w:t>
       </w:r>
       <w:proofErr w:type="spellStart"/>
@@ -2580,9 +2807,26 @@
           <w:sz w:val="20"/>
           <w:szCs w:val="20"/>
         </w:rPr>
-        <w:t xml:space="preserve">18+ age ANY dose-1 slots for 14-06-2021 not yet available on the provided </w:t>
+        <w:t xml:space="preserve">18+ age group ANY dose-1 slots not yet available at the provided </w:t>
       </w:r>
       <w:proofErr w:type="spellStart"/>
+      <w:r>
+        <w:rPr>
+          <w:rFonts w:ascii="Arial" w:hAnsi="Arial" w:cs="Arial"/>
+          <w:sz w:val="20"/>
+          <w:szCs w:val="20"/>
+        </w:rPr>
+        <w:t>pincodes</w:t>
+      </w:r>
+      <w:proofErr w:type="spellEnd"/>
+      <w:r>
+        <w:rPr>
+          <w:rFonts w:ascii="Arial" w:hAnsi="Arial" w:cs="Arial"/>
+          <w:sz w:val="20"/>
+          <w:szCs w:val="20"/>
+        </w:rPr>
+        <w:t xml:space="preserve"> on provided </w:t>
+      </w:r>
       <w:proofErr w:type="gramStart"/>
       <w:r>
         <w:rPr>
@@ -2590,6 +2834,44 @@
           <w:sz w:val="20"/>
           <w:szCs w:val="20"/>
         </w:rPr>
+        <w:t>dates !</w:t>
+      </w:r>
+      <w:proofErr w:type="gramEnd"/>
+    </w:p>
+    <w:p>
+      <w:pPr>
+        <w:spacing w:after="0"/>
+        <w:rPr>
+          <w:rFonts w:ascii="Arial" w:hAnsi="Arial" w:cs="Arial"/>
+          <w:sz w:val="20"/>
+          <w:szCs w:val="20"/>
+        </w:rPr>
+      </w:pPr>
+    </w:p>
+    <w:p>
+      <w:pPr>
+        <w:spacing w:after="0"/>
+        <w:rPr>
+          <w:rFonts w:ascii="Arial" w:hAnsi="Arial" w:cs="Arial"/>
+          <w:sz w:val="20"/>
+          <w:szCs w:val="20"/>
+        </w:rPr>
+      </w:pPr>
+      <w:r>
+        <w:rPr>
+          <w:rFonts w:ascii="Arial" w:hAnsi="Arial" w:cs="Arial"/>
+          <w:sz w:val="20"/>
+          <w:szCs w:val="20"/>
+        </w:rPr>
+        <w:t xml:space="preserve">18+ age group ANY dose-1 slots not yet available at the provided </w:t>
+      </w:r>
+      <w:proofErr w:type="spellStart"/>
+      <w:r>
+        <w:rPr>
+          <w:rFonts w:ascii="Arial" w:hAnsi="Arial" w:cs="Arial"/>
+          <w:sz w:val="20"/>
+          <w:szCs w:val="20"/>
+        </w:rPr>
         <w:t>pincodes</w:t>
       </w:r>
       <w:proofErr w:type="spellEnd"/>
@@ -2599,8 +2881,19 @@
           <w:sz w:val="20"/>
           <w:szCs w:val="20"/>
         </w:rPr>
-        <w:t xml:space="preserve"> !</w:t>
-      </w:r>
+        <w:t xml:space="preserve"> on provided </w:t>
+      </w:r>
+      <w:proofErr w:type="gramStart"/>
+      <w:r>
+        <w:rPr>
+          <w:rFonts w:ascii="Arial" w:hAnsi="Arial" w:cs="Arial"/>
+          <w:sz w:val="20"/>
+          <w:szCs w:val="20"/>
+        </w:rPr>
+        <w:t>dates !</w:t>
+      </w:r>
+      <w:bookmarkStart w:id="0" w:name="_GoBack"/>
+      <w:bookmarkEnd w:id="0"/>
       <w:proofErr w:type="gramEnd"/>
     </w:p>
     <w:sectPr>
@@ -2702,6 +2995,92 @@
     </w:lvl>
   </w:abstractNum>
   <w:abstractNum w:abstractNumId="1" w15:restartNumberingAfterBreak="0">
+    <w:nsid w:val="23A3619A"/>
+    <w:multiLevelType w:val="hybridMultilevel"/>
+    <w:tmpl w:val="181E8D54"/>
+    <w:lvl w:ilvl="0" w:tplc="0409000F">
+      <w:start w:val="1"/>
+      <w:numFmt w:val="decimal"/>
+      <w:lvlText w:val="%1."/>
+      <w:lvlJc w:val="left"/>
+      <w:pPr>
+        <w:ind w:left="720" w:hanging="360"/>
+      </w:pPr>
+    </w:lvl>
+    <w:lvl w:ilvl="1" w:tplc="04090019" w:tentative="1">
+      <w:start w:val="1"/>
+      <w:numFmt w:val="lowerLetter"/>
+      <w:lvlText w:val="%2."/>
+      <w:lvlJc w:val="left"/>
+      <w:pPr>
+        <w:ind w:left="1440" w:hanging="360"/>
+      </w:pPr>
+    </w:lvl>
+    <w:lvl w:ilvl="2" w:tplc="0409001B" w:tentative="1">
+      <w:start w:val="1"/>
+      <w:numFmt w:val="lowerRoman"/>
+      <w:lvlText w:val="%3."/>
+      <w:lvlJc w:val="right"/>
+      <w:pPr>
+        <w:ind w:left="2160" w:hanging="180"/>
+      </w:pPr>
+    </w:lvl>
+    <w:lvl w:ilvl="3" w:tplc="0409000F" w:tentative="1">
+      <w:start w:val="1"/>
+      <w:numFmt w:val="decimal"/>
+      <w:lvlText w:val="%4."/>
+      <w:lvlJc w:val="left"/>
+      <w:pPr>
+        <w:ind w:left="2880" w:hanging="360"/>
+      </w:pPr>
+    </w:lvl>
+    <w:lvl w:ilvl="4" w:tplc="04090019" w:tentative="1">
+      <w:start w:val="1"/>
+      <w:numFmt w:val="lowerLetter"/>
+      <w:lvlText w:val="%5."/>
+      <w:lvlJc w:val="left"/>
+      <w:pPr>
+        <w:ind w:left="3600" w:hanging="360"/>
+      </w:pPr>
+    </w:lvl>
+    <w:lvl w:ilvl="5" w:tplc="0409001B" w:tentative="1">
+      <w:start w:val="1"/>
+      <w:numFmt w:val="lowerRoman"/>
+      <w:lvlText w:val="%6."/>
+      <w:lvlJc w:val="right"/>
+      <w:pPr>
+        <w:ind w:left="4320" w:hanging="180"/>
+      </w:pPr>
+    </w:lvl>
+    <w:lvl w:ilvl="6" w:tplc="0409000F" w:tentative="1">
+      <w:start w:val="1"/>
+      <w:numFmt w:val="decimal"/>
+      <w:lvlText w:val="%7."/>
+      <w:lvlJc w:val="left"/>
+      <w:pPr>
+        <w:ind w:left="5040" w:hanging="360"/>
+      </w:pPr>
+    </w:lvl>
+    <w:lvl w:ilvl="7" w:tplc="04090019" w:tentative="1">
+      <w:start w:val="1"/>
+      <w:numFmt w:val="lowerLetter"/>
+      <w:lvlText w:val="%8."/>
+      <w:lvlJc w:val="left"/>
+      <w:pPr>
+        <w:ind w:left="5760" w:hanging="360"/>
+      </w:pPr>
+    </w:lvl>
+    <w:lvl w:ilvl="8" w:tplc="0409001B" w:tentative="1">
+      <w:start w:val="1"/>
+      <w:numFmt w:val="lowerRoman"/>
+      <w:lvlText w:val="%9."/>
+      <w:lvlJc w:val="right"/>
+      <w:pPr>
+        <w:ind w:left="6480" w:hanging="180"/>
+      </w:pPr>
+    </w:lvl>
+  </w:abstractNum>
+  <w:abstractNum w:abstractNumId="2" w15:restartNumberingAfterBreak="0">
     <w:nsid w:val="3ECB26D0"/>
     <w:multiLevelType w:val="hybridMultilevel"/>
     <w:tmpl w:val="FA48525C"/>
@@ -2790,7 +3169,7 @@
       </w:pPr>
     </w:lvl>
   </w:abstractNum>
-  <w:abstractNum w:abstractNumId="2" w15:restartNumberingAfterBreak="0">
+  <w:abstractNum w:abstractNumId="3" w15:restartNumberingAfterBreak="0">
     <w:nsid w:val="535C2E2D"/>
     <w:multiLevelType w:val="hybridMultilevel"/>
     <w:tmpl w:val="28F4A572"/>
@@ -2879,7 +3258,7 @@
       </w:pPr>
     </w:lvl>
   </w:abstractNum>
-  <w:abstractNum w:abstractNumId="3" w15:restartNumberingAfterBreak="0">
+  <w:abstractNum w:abstractNumId="4" w15:restartNumberingAfterBreak="0">
     <w:nsid w:val="663D10A8"/>
     <w:multiLevelType w:val="hybridMultilevel"/>
     <w:tmpl w:val="5A2EEA28"/>
@@ -2965,7 +3344,7 @@
       </w:pPr>
     </w:lvl>
   </w:abstractNum>
-  <w:abstractNum w:abstractNumId="4" w15:restartNumberingAfterBreak="0">
+  <w:abstractNum w:abstractNumId="5" w15:restartNumberingAfterBreak="0">
     <w:nsid w:val="671A2222"/>
     <w:multiLevelType w:val="hybridMultilevel"/>
     <w:tmpl w:val="4434D65C"/>
@@ -3051,7 +3430,7 @@
       </w:pPr>
     </w:lvl>
   </w:abstractNum>
-  <w:abstractNum w:abstractNumId="5" w15:restartNumberingAfterBreak="0">
+  <w:abstractNum w:abstractNumId="6" w15:restartNumberingAfterBreak="0">
     <w:nsid w:val="7D51654E"/>
     <w:multiLevelType w:val="hybridMultilevel"/>
     <w:tmpl w:val="542CB238"/>
@@ -3137,7 +3516,7 @@
       </w:pPr>
     </w:lvl>
   </w:abstractNum>
-  <w:abstractNum w:abstractNumId="6" w15:restartNumberingAfterBreak="0">
+  <w:abstractNum w:abstractNumId="7" w15:restartNumberingAfterBreak="0">
     <w:nsid w:val="7E001BD5"/>
     <w:multiLevelType w:val="hybridMultilevel"/>
     <w:tmpl w:val="EEDC2E90"/>
@@ -3251,25 +3630,28 @@
     </w:lvl>
   </w:abstractNum>
   <w:num w:numId="1">
-    <w:abstractNumId w:val="3"/>
+    <w:abstractNumId w:val="4"/>
   </w:num>
   <w:num w:numId="2">
-    <w:abstractNumId w:val="1"/>
+    <w:abstractNumId w:val="2"/>
   </w:num>
   <w:num w:numId="3">
     <w:abstractNumId w:val="0"/>
   </w:num>
   <w:num w:numId="4">
+    <w:abstractNumId w:val="6"/>
+  </w:num>
+  <w:num w:numId="5">
+    <w:abstractNumId w:val="3"/>
+  </w:num>
+  <w:num w:numId="6">
     <w:abstractNumId w:val="5"/>
   </w:num>
-  <w:num w:numId="5">
-    <w:abstractNumId w:val="2"/>
+  <w:num w:numId="7">
+    <w:abstractNumId w:val="7"/>
   </w:num>
-  <w:num w:numId="6">
-    <w:abstractNumId w:val="4"/>
-  </w:num>
-  <w:num w:numId="7">
-    <w:abstractNumId w:val="6"/>
+  <w:num w:numId="8">
+    <w:abstractNumId w:val="1"/>
   </w:num>
 </w:numbering>
 </file>
@@ -3670,6 +4052,7 @@
   <w:style w:type="paragraph" w:default="1" w:styleId="Normal">
     <w:name w:val="Normal"/>
     <w:qFormat/>
+    <w:rsid w:val="00A77851"/>
   </w:style>
   <w:style w:type="character" w:default="1" w:styleId="DefaultParagraphFont">
     <w:name w:val="Default Paragraph Font"/>

</xml_diff>